<commit_message>
Ejercicio 1 y 3 correegidos :smile:
</commit_message>
<xml_diff>
--- a/Clase 0/Ejercicios.docx
+++ b/Clase 0/Ejercicios.docx
@@ -23,9 +23,9 @@
         </w:rPr>
         <w:drawing>
           <wp:inline distT="0" distB="0" distL="0" distR="0">
-            <wp:extent cx="2908395" cy="2181056"/>
-            <wp:effectExtent l="19050" t="0" r="6255" b="0"/>
-            <wp:docPr id="1" name="Imagen 1"/>
+            <wp:extent cx="5471063" cy="1357952"/>
+            <wp:effectExtent l="19050" t="0" r="0" b="0"/>
+            <wp:docPr id="3" name="Imagen 1"/>
             <wp:cNvGraphicFramePr>
               <a:graphicFrameLocks xmlns:a="http://schemas.openxmlformats.org/drawingml/2006/main" noChangeAspect="1"/>
             </wp:cNvGraphicFramePr>
@@ -40,7 +40,7 @@
                   </pic:nvPicPr>
                   <pic:blipFill>
                     <a:blip r:embed="rId4"/>
-                    <a:srcRect l="62905" t="8219" r="10913" b="54934"/>
+                    <a:srcRect t="23160" r="45589" b="52814"/>
                     <a:stretch>
                       <a:fillRect/>
                     </a:stretch>
@@ -48,7 +48,7 @@
                   <pic:spPr bwMode="auto">
                     <a:xfrm>
                       <a:off x="0" y="0"/>
-                      <a:ext cx="2915416" cy="2186321"/>
+                      <a:ext cx="5471063" cy="1357952"/>
                     </a:xfrm>
                     <a:prstGeom prst="rect">
                       <a:avLst/>
@@ -137,30 +137,14 @@
     </w:p>
     <w:p>
       <w:r>
-        <w:t xml:space="preserve">//No </w:t>
-      </w:r>
-      <w:proofErr w:type="spellStart"/>
-      <w:r>
-        <w:t>se</w:t>
-      </w:r>
-      <w:proofErr w:type="spellEnd"/>
-      <w:r>
-        <w:t xml:space="preserve"> porque no me lo muestra </w:t>
-      </w:r>
-      <w:r>
-        <w:sym w:font="Wingdings" w:char="F04C"/>
-      </w:r>
-    </w:p>
-    <w:p>
-      <w:r>
         <w:rPr>
           <w:noProof/>
         </w:rPr>
         <w:drawing>
           <wp:inline distT="0" distB="0" distL="0" distR="0">
-            <wp:extent cx="5385464" cy="1813792"/>
-            <wp:effectExtent l="19050" t="0" r="5686" b="0"/>
-            <wp:docPr id="4" name="Imagen 4"/>
+            <wp:extent cx="5474174" cy="1739735"/>
+            <wp:effectExtent l="19050" t="0" r="0" b="0"/>
+            <wp:docPr id="7" name="Imagen 7"/>
             <wp:cNvGraphicFramePr>
               <a:graphicFrameLocks xmlns:a="http://schemas.openxmlformats.org/drawingml/2006/main" noChangeAspect="1"/>
             </wp:cNvGraphicFramePr>
@@ -168,14 +152,14 @@
               <a:graphicData uri="http://schemas.openxmlformats.org/drawingml/2006/picture">
                 <pic:pic xmlns:pic="http://schemas.openxmlformats.org/drawingml/2006/picture">
                   <pic:nvPicPr>
-                    <pic:cNvPr id="0" name="Picture 4"/>
+                    <pic:cNvPr id="0" name="Picture 7"/>
                     <pic:cNvPicPr>
                       <a:picLocks noChangeAspect="1" noChangeArrowheads="1"/>
                     </pic:cNvPicPr>
                   </pic:nvPicPr>
                   <pic:blipFill>
                     <a:blip r:embed="rId6"/>
-                    <a:srcRect t="24429" r="55566" b="47489"/>
+                    <a:srcRect t="24886" r="50577" b="45662"/>
                     <a:stretch>
                       <a:fillRect/>
                     </a:stretch>
@@ -183,7 +167,7 @@
                   <pic:spPr bwMode="auto">
                     <a:xfrm>
                       <a:off x="0" y="0"/>
-                      <a:ext cx="5385464" cy="1813792"/>
+                      <a:ext cx="5474174" cy="1739735"/>
                     </a:xfrm>
                     <a:prstGeom prst="rect">
                       <a:avLst/>

</xml_diff>

<commit_message>
Creo que ahora si
</commit_message>
<xml_diff>
--- a/Clase 0/Ejercicios.docx
+++ b/Clase 0/Ejercicios.docx
@@ -23,9 +23,9 @@
         </w:rPr>
         <w:drawing>
           <wp:inline distT="0" distB="0" distL="0" distR="0">
-            <wp:extent cx="5471063" cy="1357952"/>
-            <wp:effectExtent l="19050" t="0" r="0" b="0"/>
-            <wp:docPr id="3" name="Imagen 1"/>
+            <wp:extent cx="5479507" cy="887104"/>
+            <wp:effectExtent l="19050" t="0" r="6893" b="0"/>
+            <wp:docPr id="1" name="Imagen 1"/>
             <wp:cNvGraphicFramePr>
               <a:graphicFrameLocks xmlns:a="http://schemas.openxmlformats.org/drawingml/2006/main" noChangeAspect="1"/>
             </wp:cNvGraphicFramePr>
@@ -40,7 +40,7 @@
                   </pic:nvPicPr>
                   <pic:blipFill>
                     <a:blip r:embed="rId4"/>
-                    <a:srcRect t="23160" r="45589" b="52814"/>
+                    <a:srcRect t="25116" r="35369" b="55247"/>
                     <a:stretch>
                       <a:fillRect/>
                     </a:stretch>
@@ -48,7 +48,7 @@
                   <pic:spPr bwMode="auto">
                     <a:xfrm>
                       <a:off x="0" y="0"/>
-                      <a:ext cx="5471063" cy="1357952"/>
+                      <a:ext cx="5479507" cy="887104"/>
                     </a:xfrm>
                     <a:prstGeom prst="rect">
                       <a:avLst/>
@@ -141,10 +141,18 @@
           <w:noProof/>
         </w:rPr>
         <w:drawing>
-          <wp:inline distT="0" distB="0" distL="0" distR="0">
-            <wp:extent cx="5474174" cy="1739735"/>
+          <wp:anchor distT="0" distB="0" distL="114300" distR="114300" simplePos="0" relativeHeight="251658240" behindDoc="0" locked="0" layoutInCell="1" allowOverlap="1">
+            <wp:simplePos x="0" y="0"/>
+            <wp:positionH relativeFrom="column">
+              <wp:posOffset>-120015</wp:posOffset>
+            </wp:positionH>
+            <wp:positionV relativeFrom="paragraph">
+              <wp:posOffset>153670</wp:posOffset>
+            </wp:positionV>
+            <wp:extent cx="5569585" cy="1555750"/>
             <wp:effectExtent l="19050" t="0" r="0" b="0"/>
-            <wp:docPr id="7" name="Imagen 7"/>
+            <wp:wrapSquare wrapText="bothSides"/>
+            <wp:docPr id="4" name="Imagen 4"/>
             <wp:cNvGraphicFramePr>
               <a:graphicFrameLocks xmlns:a="http://schemas.openxmlformats.org/drawingml/2006/main" noChangeAspect="1"/>
             </wp:cNvGraphicFramePr>
@@ -152,14 +160,14 @@
               <a:graphicData uri="http://schemas.openxmlformats.org/drawingml/2006/picture">
                 <pic:pic xmlns:pic="http://schemas.openxmlformats.org/drawingml/2006/picture">
                   <pic:nvPicPr>
-                    <pic:cNvPr id="0" name="Picture 7"/>
+                    <pic:cNvPr id="0" name="Picture 4"/>
                     <pic:cNvPicPr>
                       <a:picLocks noChangeAspect="1" noChangeArrowheads="1"/>
                     </pic:cNvPicPr>
                   </pic:nvPicPr>
                   <pic:blipFill>
                     <a:blip r:embed="rId6"/>
-                    <a:srcRect t="24886" r="50577" b="45662"/>
+                    <a:srcRect t="23973" r="50821" b="50228"/>
                     <a:stretch>
                       <a:fillRect/>
                     </a:stretch>
@@ -167,7 +175,7 @@
                   <pic:spPr bwMode="auto">
                     <a:xfrm>
                       <a:off x="0" y="0"/>
-                      <a:ext cx="5474174" cy="1739735"/>
+                      <a:ext cx="5569585" cy="1555750"/>
                     </a:xfrm>
                     <a:prstGeom prst="rect">
                       <a:avLst/>
@@ -183,8 +191,11 @@
                 </pic:pic>
               </a:graphicData>
             </a:graphic>
-          </wp:inline>
+          </wp:anchor>
         </w:drawing>
+      </w:r>
+      <w:r>
+        <w:br w:type="textWrapping" w:clear="all"/>
       </w:r>
     </w:p>
     <w:p>

</xml_diff>